<commit_message>
adding section 9 - refining selections
</commit_message>
<xml_diff>
--- a/Section_8_Refining_Selections/Notes.docx
+++ b/Section_8_Refining_Selections/Notes.docx
@@ -19,20 +19,41 @@
         </w:numPr>
       </w:pPr>
       <w:r>
-        <w:t>Distinct – doesn’t list any duplicates</w:t>
-      </w:r>
-    </w:p>
-    <w:p>
-      <w:pPr>
-        <w:pStyle w:val="ListParagraph"/>
-        <w:numPr>
-          <w:ilvl w:val="1"/>
-          <w:numId w:val="1"/>
-        </w:numPr>
-      </w:pPr>
-      <w:r>
-        <w:t>SELECT DISTINCT author_lname FROM books;</w:t>
-      </w:r>
+        <w:t xml:space="preserve">Distinct – </w:t>
+      </w:r>
+      <w:proofErr w:type="gramStart"/>
+      <w:r>
+        <w:t>doesn’t</w:t>
+      </w:r>
+      <w:proofErr w:type="gramEnd"/>
+      <w:r>
+        <w:t xml:space="preserve"> list any duplicates</w:t>
+      </w:r>
+    </w:p>
+    <w:p>
+      <w:pPr>
+        <w:pStyle w:val="ListParagraph"/>
+        <w:numPr>
+          <w:ilvl w:val="1"/>
+          <w:numId w:val="1"/>
+        </w:numPr>
+      </w:pPr>
+      <w:r>
+        <w:t xml:space="preserve">SELECT DISTINCT </w:t>
+      </w:r>
+      <w:proofErr w:type="spellStart"/>
+      <w:r>
+        <w:t>author_lname</w:t>
+      </w:r>
+      <w:proofErr w:type="spellEnd"/>
+      <w:r>
+        <w:t xml:space="preserve"> FROM </w:t>
+      </w:r>
+      <w:proofErr w:type="gramStart"/>
+      <w:r>
+        <w:t>books;</w:t>
+      </w:r>
+      <w:proofErr w:type="gramEnd"/>
     </w:p>
     <w:p>
       <w:pPr>
@@ -55,8 +76,29 @@
         </w:numPr>
       </w:pPr>
       <w:r>
-        <w:t>SELECT DISTINCT author_fname, author_lname FROM books;</w:t>
-      </w:r>
+        <w:t xml:space="preserve">SELECT DISTINCT </w:t>
+      </w:r>
+      <w:proofErr w:type="spellStart"/>
+      <w:r>
+        <w:t>author_fname</w:t>
+      </w:r>
+      <w:proofErr w:type="spellEnd"/>
+      <w:r>
+        <w:t xml:space="preserve">, </w:t>
+      </w:r>
+      <w:proofErr w:type="spellStart"/>
+      <w:r>
+        <w:t>author_lname</w:t>
+      </w:r>
+      <w:proofErr w:type="spellEnd"/>
+      <w:r>
+        <w:t xml:space="preserve"> FROM </w:t>
+      </w:r>
+      <w:proofErr w:type="gramStart"/>
+      <w:r>
+        <w:t>books;</w:t>
+      </w:r>
+      <w:proofErr w:type="gramEnd"/>
     </w:p>
     <w:p>
       <w:pPr>
@@ -91,19 +133,48 @@
         </w:numPr>
       </w:pPr>
       <w:r>
-        <w:t>SELECT author_lname FROM books ORDER BY author_lname;</w:t>
-      </w:r>
-    </w:p>
-    <w:p>
-      <w:pPr>
-        <w:pStyle w:val="ListParagraph"/>
-        <w:numPr>
-          <w:ilvl w:val="1"/>
-          <w:numId w:val="1"/>
-        </w:numPr>
-      </w:pPr>
-      <w:r>
-        <w:t>“DESC”  = descending</w:t>
+        <w:t xml:space="preserve">SELECT </w:t>
+      </w:r>
+      <w:proofErr w:type="spellStart"/>
+      <w:r>
+        <w:t>author_lname</w:t>
+      </w:r>
+      <w:proofErr w:type="spellEnd"/>
+      <w:r>
+        <w:t xml:space="preserve"> FROM books ORDER BY </w:t>
+      </w:r>
+      <w:proofErr w:type="spellStart"/>
+      <w:r>
+        <w:t>author_</w:t>
+      </w:r>
+      <w:proofErr w:type="gramStart"/>
+      <w:r>
+        <w:t>lname</w:t>
+      </w:r>
+      <w:proofErr w:type="spellEnd"/>
+      <w:r>
+        <w:t>;</w:t>
+      </w:r>
+      <w:proofErr w:type="gramEnd"/>
+    </w:p>
+    <w:p>
+      <w:pPr>
+        <w:pStyle w:val="ListParagraph"/>
+        <w:numPr>
+          <w:ilvl w:val="1"/>
+          <w:numId w:val="1"/>
+        </w:numPr>
+      </w:pPr>
+      <w:r>
+        <w:t>“</w:t>
+      </w:r>
+      <w:proofErr w:type="gramStart"/>
+      <w:r>
+        <w:t>DESC”  =</w:t>
+      </w:r>
+      <w:proofErr w:type="gramEnd"/>
+      <w:r>
+        <w:t xml:space="preserve"> descending</w:t>
       </w:r>
     </w:p>
     <w:p>
@@ -127,8 +198,29 @@
         </w:numPr>
       </w:pPr>
       <w:r>
-        <w:t>SELECT title, author_fname, author_lname FROM books ORDER BY 2;</w:t>
-      </w:r>
+        <w:t xml:space="preserve">SELECT title, </w:t>
+      </w:r>
+      <w:proofErr w:type="spellStart"/>
+      <w:r>
+        <w:t>author_fname</w:t>
+      </w:r>
+      <w:proofErr w:type="spellEnd"/>
+      <w:r>
+        <w:t xml:space="preserve">, </w:t>
+      </w:r>
+      <w:proofErr w:type="spellStart"/>
+      <w:r>
+        <w:t>author_lname</w:t>
+      </w:r>
+      <w:proofErr w:type="spellEnd"/>
+      <w:r>
+        <w:t xml:space="preserve"> FROM books ORDER BY </w:t>
+      </w:r>
+      <w:proofErr w:type="gramStart"/>
+      <w:r>
+        <w:t>2;</w:t>
+      </w:r>
+      <w:proofErr w:type="gramEnd"/>
     </w:p>
     <w:p>
       <w:pPr>
@@ -160,8 +252,37 @@
         </w:numPr>
       </w:pPr>
       <w:r>
-        <w:t>SELECT author_name, author_lname FROM books ORDER BY author_lname, author_fname</w:t>
-      </w:r>
+        <w:t xml:space="preserve">SELECT </w:t>
+      </w:r>
+      <w:proofErr w:type="spellStart"/>
+      <w:r>
+        <w:t>author_name</w:t>
+      </w:r>
+      <w:proofErr w:type="spellEnd"/>
+      <w:r>
+        <w:t xml:space="preserve">, </w:t>
+      </w:r>
+      <w:proofErr w:type="spellStart"/>
+      <w:r>
+        <w:t>author_lname</w:t>
+      </w:r>
+      <w:proofErr w:type="spellEnd"/>
+      <w:r>
+        <w:t xml:space="preserve"> FROM books ORDER BY </w:t>
+      </w:r>
+      <w:proofErr w:type="spellStart"/>
+      <w:r>
+        <w:t>author_lname</w:t>
+      </w:r>
+      <w:proofErr w:type="spellEnd"/>
+      <w:r>
+        <w:t xml:space="preserve">, </w:t>
+      </w:r>
+      <w:proofErr w:type="spellStart"/>
+      <w:r>
+        <w:t>author_fname</w:t>
+      </w:r>
+      <w:proofErr w:type="spellEnd"/>
     </w:p>
     <w:p>
       <w:pPr>
@@ -196,7 +317,15 @@
         </w:numPr>
       </w:pPr>
       <w:r>
-        <w:t>SELECT title FROM books ORDER BY stock_quantity LIMIT 5</w:t>
+        <w:t xml:space="preserve">SELECT title FROM books ORDER BY </w:t>
+      </w:r>
+      <w:proofErr w:type="spellStart"/>
+      <w:r>
+        <w:t>stock_quantity</w:t>
+      </w:r>
+      <w:proofErr w:type="spellEnd"/>
+      <w:r>
+        <w:t xml:space="preserve"> LIMIT 5</w:t>
       </w:r>
     </w:p>
     <w:p>
@@ -232,7 +361,15 @@
         </w:numPr>
       </w:pPr>
       <w:r>
-        <w:t>To select from a starting point to the end, you have to just use a gigantic number as the limit</w:t>
+        <w:t xml:space="preserve">To select from a starting point to the end, you </w:t>
+      </w:r>
+      <w:proofErr w:type="gramStart"/>
+      <w:r>
+        <w:t>have to</w:t>
+      </w:r>
+      <w:proofErr w:type="gramEnd"/>
+      <w:r>
+        <w:t xml:space="preserve"> just use a gigantic number as the limit</w:t>
       </w:r>
     </w:p>
     <w:p>
@@ -244,7 +381,198 @@
         </w:numPr>
       </w:pPr>
       <w:r>
-        <w:t>IE: SELECT title FROM books LIMIT 5, 18446744073709551615;</w:t>
+        <w:t xml:space="preserve">IE: SELECT title FROM books LIMIT 5, </w:t>
+      </w:r>
+      <w:proofErr w:type="gramStart"/>
+      <w:r>
+        <w:t>18446744073709551615;</w:t>
+      </w:r>
+      <w:proofErr w:type="gramEnd"/>
+    </w:p>
+    <w:p>
+      <w:pPr>
+        <w:pStyle w:val="ListParagraph"/>
+        <w:numPr>
+          <w:ilvl w:val="0"/>
+          <w:numId w:val="1"/>
+        </w:numPr>
+      </w:pPr>
+      <w:r>
+        <w:t>LIKE – allows us to perform better searching for our data</w:t>
+      </w:r>
+    </w:p>
+    <w:p>
+      <w:pPr>
+        <w:pStyle w:val="ListParagraph"/>
+        <w:numPr>
+          <w:ilvl w:val="1"/>
+          <w:numId w:val="1"/>
+        </w:numPr>
+      </w:pPr>
+      <w:r>
+        <w:t xml:space="preserve">WHERE allowed us to find exact matches, LIKE is like ‘contains’ or ‘starts with’. Use in combination. </w:t>
+      </w:r>
+    </w:p>
+    <w:p>
+      <w:pPr>
+        <w:pStyle w:val="ListParagraph"/>
+        <w:numPr>
+          <w:ilvl w:val="1"/>
+          <w:numId w:val="1"/>
+        </w:numPr>
+      </w:pPr>
+      <w:r>
+        <w:t xml:space="preserve">SELECT title </w:t>
+      </w:r>
+      <w:r>
+        <w:t>FROM books</w:t>
+      </w:r>
+      <w:r>
+        <w:t xml:space="preserve"> </w:t>
+      </w:r>
+      <w:r>
+        <w:t xml:space="preserve">WHERE </w:t>
+      </w:r>
+      <w:proofErr w:type="spellStart"/>
+      <w:r>
+        <w:t>author_fname</w:t>
+      </w:r>
+      <w:proofErr w:type="spellEnd"/>
+      <w:r>
+        <w:t xml:space="preserve"> LIKE ‘%da%</w:t>
+      </w:r>
+      <w:proofErr w:type="gramStart"/>
+      <w:r>
+        <w:t>’</w:t>
+      </w:r>
+      <w:r>
+        <w:t>;</w:t>
+      </w:r>
+      <w:proofErr w:type="gramEnd"/>
+    </w:p>
+    <w:p>
+      <w:pPr>
+        <w:pStyle w:val="ListParagraph"/>
+        <w:numPr>
+          <w:ilvl w:val="2"/>
+          <w:numId w:val="1"/>
+        </w:numPr>
+      </w:pPr>
+      <w:r>
+        <w:t>This outputs any books with author first name that contains ‘da’</w:t>
+      </w:r>
+    </w:p>
+    <w:p>
+      <w:pPr>
+        <w:pStyle w:val="ListParagraph"/>
+        <w:numPr>
+          <w:ilvl w:val="1"/>
+          <w:numId w:val="1"/>
+        </w:numPr>
+      </w:pPr>
+      <w:r>
+        <w:t>‘</w:t>
+      </w:r>
+      <w:r>
+        <w:t>%</w:t>
+      </w:r>
+      <w:r>
+        <w:t>’</w:t>
+      </w:r>
+      <w:r>
+        <w:t xml:space="preserve"> symbols are known as ‘wild cards’ </w:t>
+      </w:r>
+      <w:r>
+        <w:t>for any amount of characters</w:t>
+      </w:r>
+    </w:p>
+    <w:p>
+      <w:pPr>
+        <w:pStyle w:val="ListParagraph"/>
+        <w:numPr>
+          <w:ilvl w:val="2"/>
+          <w:numId w:val="1"/>
+        </w:numPr>
+      </w:pPr>
+      <w:proofErr w:type="spellStart"/>
+      <w:r>
+        <w:t>Kinda</w:t>
+      </w:r>
+      <w:proofErr w:type="spellEnd"/>
+      <w:r>
+        <w:t xml:space="preserve"> like regular expressions</w:t>
+      </w:r>
+    </w:p>
+    <w:p>
+      <w:pPr>
+        <w:pStyle w:val="ListParagraph"/>
+        <w:numPr>
+          <w:ilvl w:val="1"/>
+          <w:numId w:val="1"/>
+        </w:numPr>
+      </w:pPr>
+      <w:r>
+        <w:t xml:space="preserve">‘_’ symbols are for ‘wild cards’ for a specific amount of characters. Each ‘_’ = 1 wild card character. </w:t>
+      </w:r>
+      <w:proofErr w:type="gramStart"/>
+      <w:r>
+        <w:t>It’s</w:t>
+      </w:r>
+      <w:proofErr w:type="gramEnd"/>
+      <w:r>
+        <w:t xml:space="preserve"> also a way to match specific patterns. </w:t>
+      </w:r>
+    </w:p>
+    <w:p>
+      <w:pPr>
+        <w:pStyle w:val="ListParagraph"/>
+        <w:numPr>
+          <w:ilvl w:val="2"/>
+          <w:numId w:val="1"/>
+        </w:numPr>
+      </w:pPr>
+      <w:r>
+        <w:t xml:space="preserve">Ex: SELECT number FROM </w:t>
+      </w:r>
+      <w:proofErr w:type="spellStart"/>
+      <w:r>
+        <w:t>phone_book</w:t>
+      </w:r>
+      <w:proofErr w:type="spellEnd"/>
+      <w:r>
+        <w:t xml:space="preserve"> WHERE number LIKE (__</w:t>
+      </w:r>
+      <w:proofErr w:type="gramStart"/>
+      <w:r>
+        <w:t>_)_</w:t>
+      </w:r>
+      <w:proofErr w:type="gramEnd"/>
+      <w:r>
+        <w:t>__-____</w:t>
+      </w:r>
+    </w:p>
+    <w:p>
+      <w:pPr>
+        <w:pStyle w:val="ListParagraph"/>
+        <w:numPr>
+          <w:ilvl w:val="1"/>
+          <w:numId w:val="1"/>
+        </w:numPr>
+      </w:pPr>
+      <w:r>
+        <w:t>Use an escape character to include actual percentage signs or underscores in searches</w:t>
+      </w:r>
+    </w:p>
+    <w:p>
+      <w:pPr>
+        <w:pStyle w:val="ListParagraph"/>
+        <w:numPr>
+          <w:ilvl w:val="1"/>
+          <w:numId w:val="1"/>
+        </w:numPr>
+      </w:pPr>
+      <w:r>
+        <w:t>SELECT title FROM books WHERE title LIKE ‘%\%%’</w:t>
       </w:r>
     </w:p>
     <w:sectPr>

</xml_diff>